<commit_message>
booking system, tei ram turing
</commit_message>
<xml_diff>
--- a/tei/Botlo Bence_Turing.docx
+++ b/tei/Botlo Bence_Turing.docx
@@ -21,7 +21,6 @@
         </w:rPr>
         <w:t xml:space="preserve">PROJEKT feladat </w:t>
       </w:r>
-      <w:proofErr w:type="gramStart"/>
       <w:r>
         <w:rPr>
           <w:b/>
@@ -45,9 +44,8 @@
           <w:bCs/>
           <w:lang w:val="hu-HU"/>
         </w:rPr>
-        <w:t xml:space="preserve">  (</w:t>
-      </w:r>
-      <w:proofErr w:type="gramEnd"/>
+        <w:t xml:space="preserve"> (</w:t>
+      </w:r>
       <w:r>
         <w:rPr>
           <w:bCs/>
@@ -1950,20 +1948,13 @@
       </w:pPr>
       <w:r>
         <w:rPr>
+          <w:noProof/>
           <w:lang w:val="en-US"/>
         </w:rPr>
         <w:drawing>
-          <wp:anchor distT="0" distB="0" distL="114300" distR="114300" simplePos="0" relativeHeight="251658240" behindDoc="0" locked="0" layoutInCell="1" allowOverlap="1" wp14:anchorId="05484510" wp14:editId="4A08F8F2">
-            <wp:simplePos x="0" y="0"/>
-            <wp:positionH relativeFrom="margin">
-              <wp:align>left</wp:align>
-            </wp:positionH>
-            <wp:positionV relativeFrom="paragraph">
-              <wp:posOffset>228600</wp:posOffset>
-            </wp:positionV>
-            <wp:extent cx="5722620" cy="2468880"/>
-            <wp:effectExtent l="0" t="0" r="0" b="0"/>
-            <wp:wrapSquare wrapText="bothSides"/>
+          <wp:inline distT="0" distB="0" distL="0" distR="0" wp14:anchorId="107CA6FF" wp14:editId="5F4C947F">
+            <wp:extent cx="5731510" cy="2174240"/>
+            <wp:effectExtent l="0" t="0" r="2540" b="0"/>
             <wp:docPr id="1" name="Kép 1"/>
             <wp:cNvGraphicFramePr>
               <a:graphicFrameLocks xmlns:a="http://schemas.openxmlformats.org/drawingml/2006/main" noChangeAspect="1"/>
@@ -1972,41 +1963,28 @@
               <a:graphicData uri="http://schemas.openxmlformats.org/drawingml/2006/picture">
                 <pic:pic xmlns:pic="http://schemas.openxmlformats.org/drawingml/2006/picture">
                   <pic:nvPicPr>
-                    <pic:cNvPr id="0" name="Picture 1"/>
-                    <pic:cNvPicPr>
-                      <a:picLocks noChangeAspect="1" noChangeArrowheads="1"/>
-                    </pic:cNvPicPr>
+                    <pic:cNvPr id="1" name=""/>
+                    <pic:cNvPicPr/>
                   </pic:nvPicPr>
                   <pic:blipFill>
-                    <a:blip r:embed="rId4">
-                      <a:extLst>
-                        <a:ext uri="{28A0092B-C50C-407E-A947-70E740481C1C}">
-                          <a14:useLocalDpi xmlns:a14="http://schemas.microsoft.com/office/drawing/2010/main" val="0"/>
-                        </a:ext>
-                      </a:extLst>
-                    </a:blip>
-                    <a:srcRect/>
+                    <a:blip r:embed="rId5"/>
                     <a:stretch>
                       <a:fillRect/>
                     </a:stretch>
                   </pic:blipFill>
-                  <pic:spPr bwMode="auto">
+                  <pic:spPr>
                     <a:xfrm>
                       <a:off x="0" y="0"/>
-                      <a:ext cx="5722620" cy="2468880"/>
+                      <a:ext cx="5731510" cy="2174240"/>
                     </a:xfrm>
                     <a:prstGeom prst="rect">
                       <a:avLst/>
                     </a:prstGeom>
-                    <a:noFill/>
-                    <a:ln>
-                      <a:noFill/>
-                    </a:ln>
                   </pic:spPr>
                 </pic:pic>
               </a:graphicData>
             </a:graphic>
-          </wp:anchor>
+          </wp:inline>
         </w:drawing>
       </w:r>
     </w:p>
@@ -2457,7 +2435,55 @@
         <w:t>a</w:t>
       </w:r>
       <w:r>
-        <w:t xml:space="preserve">aabbbb#) </w:t>
+        <w:t>aabbbb#) |- (q</w:t>
+      </w:r>
+      <w:r>
+        <w:rPr>
+          <w:vertAlign w:val="subscript"/>
+        </w:rPr>
+        <w:t>1</w:t>
+      </w:r>
+      <w:r>
+        <w:t>, #X</w:t>
+      </w:r>
+      <w:r>
+        <w:t>a</w:t>
+      </w:r>
+      <w:r>
+        <w:rPr>
+          <w:u w:val="single"/>
+        </w:rPr>
+        <w:t>a</w:t>
+      </w:r>
+      <w:r>
+        <w:t>abbbb#) |- (q</w:t>
+      </w:r>
+      <w:r>
+        <w:rPr>
+          <w:vertAlign w:val="subscript"/>
+        </w:rPr>
+        <w:t>1</w:t>
+      </w:r>
+      <w:r>
+        <w:t>, #X</w:t>
+      </w:r>
+      <w:r>
+        <w:t>a</w:t>
+      </w:r>
+      <w:r>
+        <w:t>a</w:t>
+      </w:r>
+      <w:r>
+        <w:rPr>
+          <w:u w:val="single"/>
+        </w:rPr>
+        <w:t>a</w:t>
+      </w:r>
+      <w:r>
+        <w:t>bbbb#)</w:t>
+      </w:r>
+      <w:r>
+        <w:br/>
       </w:r>
       <w:r>
         <w:t>|- (q</w:t>
@@ -2475,16 +2501,85 @@
         <w:t>a</w:t>
       </w:r>
       <w:r>
+        <w:t>aa</w:t>
+      </w:r>
+      <w:r>
+        <w:rPr>
+          <w:u w:val="single"/>
+        </w:rPr>
+        <w:t>b</w:t>
+      </w:r>
+      <w:r>
+        <w:t>bbb#) |- (q</w:t>
+      </w:r>
+      <w:r>
+        <w:rPr>
+          <w:vertAlign w:val="subscript"/>
+        </w:rPr>
+        <w:t>2</w:t>
+      </w:r>
+      <w:r>
+        <w:t>, #Xaa</w:t>
+      </w:r>
+      <w:r>
         <w:rPr>
           <w:u w:val="single"/>
         </w:rPr>
         <w:t>a</w:t>
       </w:r>
       <w:r>
-        <w:t>abbbb#)</w:t>
-      </w:r>
-      <w:r>
-        <w:t xml:space="preserve"> </w:t>
+        <w:t>Ybbb#)</w:t>
+      </w:r>
+      <w:r>
+        <w:t xml:space="preserve"> |- (q</w:t>
+      </w:r>
+      <w:r>
+        <w:rPr>
+          <w:vertAlign w:val="subscript"/>
+        </w:rPr>
+        <w:t>2</w:t>
+      </w:r>
+      <w:r>
+        <w:t>, #Xa</w:t>
+      </w:r>
+      <w:r>
+        <w:rPr>
+          <w:u w:val="single"/>
+        </w:rPr>
+        <w:t>a</w:t>
+      </w:r>
+      <w:r>
+        <w:t>a</w:t>
+      </w:r>
+      <w:r>
+        <w:t>Ybbb#) |- (q</w:t>
+      </w:r>
+      <w:r>
+        <w:rPr>
+          <w:vertAlign w:val="subscript"/>
+        </w:rPr>
+        <w:t>2</w:t>
+      </w:r>
+      <w:r>
+        <w:t>, #X</w:t>
+      </w:r>
+      <w:r>
+        <w:rPr>
+          <w:u w:val="single"/>
+        </w:rPr>
+        <w:t>a</w:t>
+      </w:r>
+      <w:r>
+        <w:t>a</w:t>
+      </w:r>
+      <w:r>
+        <w:t>a</w:t>
+      </w:r>
+      <w:r>
+        <w:t>Ybbb#)</w:t>
+      </w:r>
+      <w:r>
+        <w:br/>
       </w:r>
       <w:r>
         <w:t>|- (q</w:t>
@@ -2493,25 +2588,271 @@
         <w:rPr>
           <w:vertAlign w:val="subscript"/>
         </w:rPr>
+        <w:t>2</w:t>
+      </w:r>
+      <w:r>
+        <w:t>, #</w:t>
+      </w:r>
+      <w:r>
+        <w:rPr>
+          <w:u w:val="single"/>
+        </w:rPr>
+        <w:t>X</w:t>
+      </w:r>
+      <w:r>
+        <w:t>aa</w:t>
+      </w:r>
+      <w:r>
+        <w:t>a</w:t>
+      </w:r>
+      <w:r>
+        <w:t>Ybbb#) |- (q</w:t>
+      </w:r>
+      <w:r>
+        <w:rPr>
+          <w:vertAlign w:val="subscript"/>
+        </w:rPr>
+        <w:t>0</w:t>
+      </w:r>
+      <w:r>
+        <w:t>, #X</w:t>
+      </w:r>
+      <w:r>
+        <w:rPr>
+          <w:u w:val="single"/>
+        </w:rPr>
+        <w:t>a</w:t>
+      </w:r>
+      <w:r>
+        <w:t>aaYbbb#) |- (q</w:t>
+      </w:r>
+      <w:r>
+        <w:rPr>
+          <w:vertAlign w:val="subscript"/>
+        </w:rPr>
         <w:t>1</w:t>
       </w:r>
       <w:r>
+        <w:t>, #XX</w:t>
+      </w:r>
+      <w:r>
+        <w:rPr>
+          <w:u w:val="single"/>
+        </w:rPr>
+        <w:t>a</w:t>
+      </w:r>
+      <w:r>
+        <w:t>aYbbb#) |- (q</w:t>
+      </w:r>
+      <w:r>
+        <w:rPr>
+          <w:vertAlign w:val="subscript"/>
+        </w:rPr>
+        <w:t>1</w:t>
+      </w:r>
+      <w:r>
+        <w:t>, #XX</w:t>
+      </w:r>
+      <w:r>
+        <w:t>a</w:t>
+      </w:r>
+      <w:r>
+        <w:rPr>
+          <w:u w:val="single"/>
+        </w:rPr>
+        <w:t>a</w:t>
+      </w:r>
+      <w:r>
+        <w:t>Ybbb#)</w:t>
+      </w:r>
+      <w:r>
+        <w:br/>
+      </w:r>
+      <w:r>
+        <w:t>|- (q</w:t>
+      </w:r>
+      <w:r>
+        <w:rPr>
+          <w:vertAlign w:val="subscript"/>
+        </w:rPr>
+        <w:t>1</w:t>
+      </w:r>
+      <w:r>
+        <w:t>, #XX</w:t>
+      </w:r>
+      <w:r>
+        <w:t>a</w:t>
+      </w:r>
+      <w:r>
+        <w:t>a</w:t>
+      </w:r>
+      <w:r>
+        <w:rPr>
+          <w:u w:val="single"/>
+        </w:rPr>
+        <w:t>Y</w:t>
+      </w:r>
+      <w:r>
+        <w:t>bbb#) |- (q</w:t>
+      </w:r>
+      <w:r>
+        <w:rPr>
+          <w:vertAlign w:val="subscript"/>
+        </w:rPr>
+        <w:t>1</w:t>
+      </w:r>
+      <w:r>
+        <w:t>, #XX</w:t>
+      </w:r>
+      <w:r>
+        <w:t>a</w:t>
+      </w:r>
+      <w:r>
+        <w:t>a</w:t>
+      </w:r>
+      <w:r>
+        <w:t>Y</w:t>
+      </w:r>
+      <w:r>
+        <w:rPr>
+          <w:u w:val="single"/>
+        </w:rPr>
+        <w:t>b</w:t>
+      </w:r>
+      <w:r>
+        <w:t>bb#) |- (q</w:t>
+      </w:r>
+      <w:r>
+        <w:rPr>
+          <w:vertAlign w:val="subscript"/>
+        </w:rPr>
+        <w:t>2</w:t>
+      </w:r>
+      <w:r>
+        <w:t>, #XXaa</w:t>
+      </w:r>
+      <w:r>
+        <w:rPr>
+          <w:u w:val="single"/>
+        </w:rPr>
+        <w:t>Y</w:t>
+      </w:r>
+      <w:r>
+        <w:t>Ybb#) |- (q</w:t>
+      </w:r>
+      <w:r>
+        <w:rPr>
+          <w:vertAlign w:val="subscript"/>
+        </w:rPr>
+        <w:t>2</w:t>
+      </w:r>
+      <w:r>
+        <w:t>, #XXa</w:t>
+      </w:r>
+      <w:r>
+        <w:rPr>
+          <w:u w:val="single"/>
+        </w:rPr>
+        <w:t>a</w:t>
+      </w:r>
+      <w:r>
+        <w:t>Y</w:t>
+      </w:r>
+      <w:r>
+        <w:t>Ybb#)</w:t>
+      </w:r>
+      <w:r>
+        <w:br/>
+      </w:r>
+      <w:r>
+        <w:t>|- (q</w:t>
+      </w:r>
+      <w:r>
+        <w:rPr>
+          <w:vertAlign w:val="subscript"/>
+        </w:rPr>
+        <w:t>2</w:t>
+      </w:r>
+      <w:r>
+        <w:t>, #XX</w:t>
+      </w:r>
+      <w:r>
+        <w:rPr>
+          <w:u w:val="single"/>
+        </w:rPr>
+        <w:t>a</w:t>
+      </w:r>
+      <w:r>
+        <w:t>a</w:t>
+      </w:r>
+      <w:r>
+        <w:t>Y</w:t>
+      </w:r>
+      <w:r>
+        <w:t>Ybb#) |- (q</w:t>
+      </w:r>
+      <w:r>
+        <w:rPr>
+          <w:vertAlign w:val="subscript"/>
+        </w:rPr>
+        <w:t>2</w:t>
+      </w:r>
+      <w:r>
         <w:t>, #X</w:t>
       </w:r>
       <w:r>
+        <w:rPr>
+          <w:u w:val="single"/>
+        </w:rPr>
+        <w:t>X</w:t>
+      </w:r>
+      <w:r>
         <w:t>a</w:t>
       </w:r>
       <w:r>
         <w:t>a</w:t>
       </w:r>
       <w:r>
+        <w:t>Y</w:t>
+      </w:r>
+      <w:r>
+        <w:t>Ybb#) |- (q</w:t>
+      </w:r>
+      <w:r>
+        <w:rPr>
+          <w:vertAlign w:val="subscript"/>
+        </w:rPr>
+        <w:t>0</w:t>
+      </w:r>
+      <w:r>
+        <w:t>, #XX</w:t>
+      </w:r>
+      <w:r>
         <w:rPr>
           <w:u w:val="single"/>
         </w:rPr>
         <w:t>a</w:t>
       </w:r>
       <w:r>
-        <w:t>bbbb#)</w:t>
+        <w:t>aYYbb#) |- (q</w:t>
+      </w:r>
+      <w:r>
+        <w:rPr>
+          <w:vertAlign w:val="subscript"/>
+        </w:rPr>
+        <w:t>1</w:t>
+      </w:r>
+      <w:r>
+        <w:t>, #XXX</w:t>
+      </w:r>
+      <w:r>
+        <w:rPr>
+          <w:u w:val="single"/>
+        </w:rPr>
+        <w:t>a</w:t>
+      </w:r>
+      <w:r>
+        <w:t>YYbb#)</w:t>
       </w:r>
       <w:r>
         <w:br/>
@@ -2526,13 +2867,256 @@
         <w:t>1</w:t>
       </w:r>
       <w:r>
-        <w:t>, #X</w:t>
-      </w:r>
-      <w:r>
+        <w:t>, #XXXa</w:t>
+      </w:r>
+      <w:r>
+        <w:rPr>
+          <w:u w:val="single"/>
+        </w:rPr>
+        <w:t>Y</w:t>
+      </w:r>
+      <w:r>
+        <w:t>Ybb#) |- (q</w:t>
+      </w:r>
+      <w:r>
+        <w:rPr>
+          <w:vertAlign w:val="subscript"/>
+        </w:rPr>
+        <w:t>1</w:t>
+      </w:r>
+      <w:r>
+        <w:t>, #XXXa</w:t>
+      </w:r>
+      <w:r>
+        <w:t>Y</w:t>
+      </w:r>
+      <w:r>
+        <w:rPr>
+          <w:u w:val="single"/>
+        </w:rPr>
+        <w:t>Y</w:t>
+      </w:r>
+      <w:r>
+        <w:t>bb#) |- (q</w:t>
+      </w:r>
+      <w:r>
+        <w:rPr>
+          <w:vertAlign w:val="subscript"/>
+        </w:rPr>
+        <w:t>1</w:t>
+      </w:r>
+      <w:r>
+        <w:t>, #XXXa</w:t>
+      </w:r>
+      <w:r>
+        <w:t>Y</w:t>
+      </w:r>
+      <w:r>
+        <w:t>Y</w:t>
+      </w:r>
+      <w:r>
+        <w:rPr>
+          <w:u w:val="single"/>
+        </w:rPr>
+        <w:t>b</w:t>
+      </w:r>
+      <w:r>
+        <w:t>b#) |- (q</w:t>
+      </w:r>
+      <w:r>
+        <w:rPr>
+          <w:vertAlign w:val="subscript"/>
+        </w:rPr>
+        <w:t>2</w:t>
+      </w:r>
+      <w:r>
+        <w:t>, #XXXaY</w:t>
+      </w:r>
+      <w:r>
+        <w:rPr>
+          <w:u w:val="single"/>
+        </w:rPr>
+        <w:t>Y</w:t>
+      </w:r>
+      <w:r>
+        <w:t>Yb#)</w:t>
+      </w:r>
+      <w:r>
+        <w:br/>
+      </w:r>
+      <w:r>
+        <w:t>|- (q</w:t>
+      </w:r>
+      <w:r>
+        <w:rPr>
+          <w:vertAlign w:val="subscript"/>
+        </w:rPr>
+        <w:t>2</w:t>
+      </w:r>
+      <w:r>
+        <w:t>, #XXXa</w:t>
+      </w:r>
+      <w:r>
+        <w:rPr>
+          <w:u w:val="single"/>
+        </w:rPr>
+        <w:t>Y</w:t>
+      </w:r>
+      <w:r>
+        <w:t>Y</w:t>
+      </w:r>
+      <w:r>
+        <w:t>Yb#) |- (q</w:t>
+      </w:r>
+      <w:r>
+        <w:rPr>
+          <w:vertAlign w:val="subscript"/>
+        </w:rPr>
+        <w:t>2</w:t>
+      </w:r>
+      <w:r>
+        <w:t>, #XXX</w:t>
+      </w:r>
+      <w:r>
+        <w:rPr>
+          <w:u w:val="single"/>
+        </w:rPr>
         <w:t>a</w:t>
       </w:r>
       <w:r>
-        <w:t>aa</w:t>
+        <w:t>Y</w:t>
+      </w:r>
+      <w:r>
+        <w:t>Y</w:t>
+      </w:r>
+      <w:r>
+        <w:t>Yb#) |- (q</w:t>
+      </w:r>
+      <w:r>
+        <w:rPr>
+          <w:vertAlign w:val="subscript"/>
+        </w:rPr>
+        <w:t>2</w:t>
+      </w:r>
+      <w:r>
+        <w:t>, #XX</w:t>
+      </w:r>
+      <w:r>
+        <w:rPr>
+          <w:u w:val="single"/>
+        </w:rPr>
+        <w:t>X</w:t>
+      </w:r>
+      <w:r>
+        <w:t>aY</w:t>
+      </w:r>
+      <w:r>
+        <w:t>Y</w:t>
+      </w:r>
+      <w:r>
+        <w:t>Yb#) |- (q</w:t>
+      </w:r>
+      <w:r>
+        <w:rPr>
+          <w:vertAlign w:val="subscript"/>
+        </w:rPr>
+        <w:t>0</w:t>
+      </w:r>
+      <w:r>
+        <w:t>, #XXX</w:t>
+      </w:r>
+      <w:r>
+        <w:rPr>
+          <w:u w:val="single"/>
+        </w:rPr>
+        <w:t>a</w:t>
+      </w:r>
+      <w:r>
+        <w:t>YYYb#) |- (q</w:t>
+      </w:r>
+      <w:r>
+        <w:rPr>
+          <w:vertAlign w:val="subscript"/>
+        </w:rPr>
+        <w:t>1</w:t>
+      </w:r>
+      <w:r>
+        <w:t>, #XXXX</w:t>
+      </w:r>
+      <w:r>
+        <w:rPr>
+          <w:u w:val="single"/>
+        </w:rPr>
+        <w:t>Y</w:t>
+      </w:r>
+      <w:r>
+        <w:t>YYb#) |- (q</w:t>
+      </w:r>
+      <w:r>
+        <w:rPr>
+          <w:vertAlign w:val="subscript"/>
+        </w:rPr>
+        <w:t>1</w:t>
+      </w:r>
+      <w:r>
+        <w:t>, #XXXX</w:t>
+      </w:r>
+      <w:r>
+        <w:t>Y</w:t>
+      </w:r>
+      <w:r>
+        <w:rPr>
+          <w:u w:val="single"/>
+        </w:rPr>
+        <w:t>Y</w:t>
+      </w:r>
+      <w:r>
+        <w:t>Yb#) |- (q</w:t>
+      </w:r>
+      <w:r>
+        <w:rPr>
+          <w:vertAlign w:val="subscript"/>
+        </w:rPr>
+        <w:t>1</w:t>
+      </w:r>
+      <w:r>
+        <w:t>, #XXXX</w:t>
+      </w:r>
+      <w:r>
+        <w:t>Y</w:t>
+      </w:r>
+      <w:r>
+        <w:t>Y</w:t>
+      </w:r>
+      <w:r>
+        <w:rPr>
+          <w:u w:val="single"/>
+        </w:rPr>
+        <w:t>Y</w:t>
+      </w:r>
+      <w:r>
+        <w:t xml:space="preserve">b#) </w:t>
+      </w:r>
+      <w:r>
+        <w:br/>
+      </w:r>
+      <w:r>
+        <w:t>|- (q</w:t>
+      </w:r>
+      <w:r>
+        <w:rPr>
+          <w:vertAlign w:val="subscript"/>
+        </w:rPr>
+        <w:t>1</w:t>
+      </w:r>
+      <w:r>
+        <w:t>, #XXXX</w:t>
+      </w:r>
+      <w:r>
+        <w:t>Y</w:t>
+      </w:r>
+      <w:r>
+        <w:t>YY</w:t>
       </w:r>
       <w:r>
         <w:rPr>
@@ -2541,7 +3125,148 @@
         <w:t>b</w:t>
       </w:r>
       <w:r>
-        <w:t>bbb#)</w:t>
+        <w:t>#) |- (q</w:t>
+      </w:r>
+      <w:r>
+        <w:rPr>
+          <w:vertAlign w:val="subscript"/>
+        </w:rPr>
+        <w:t>2</w:t>
+      </w:r>
+      <w:r>
+        <w:t>, #XXXXYY</w:t>
+      </w:r>
+      <w:r>
+        <w:rPr>
+          <w:u w:val="single"/>
+        </w:rPr>
+        <w:t>Y</w:t>
+      </w:r>
+      <w:r>
+        <w:t>Y#) |- (q</w:t>
+      </w:r>
+      <w:r>
+        <w:rPr>
+          <w:vertAlign w:val="subscript"/>
+        </w:rPr>
+        <w:t>2</w:t>
+      </w:r>
+      <w:r>
+        <w:t>, #XXXXY</w:t>
+      </w:r>
+      <w:r>
+        <w:rPr>
+          <w:u w:val="single"/>
+        </w:rPr>
+        <w:t>Y</w:t>
+      </w:r>
+      <w:r>
+        <w:t>Y</w:t>
+      </w:r>
+      <w:r>
+        <w:t xml:space="preserve">Y#) </w:t>
+      </w:r>
+      <w:r>
+        <w:br/>
+      </w:r>
+      <w:r>
+        <w:t>|- (q</w:t>
+      </w:r>
+      <w:r>
+        <w:rPr>
+          <w:vertAlign w:val="subscript"/>
+        </w:rPr>
+        <w:t>2</w:t>
+      </w:r>
+      <w:r>
+        <w:t>, #XXXX</w:t>
+      </w:r>
+      <w:r>
+        <w:rPr>
+          <w:u w:val="single"/>
+        </w:rPr>
+        <w:t>Y</w:t>
+      </w:r>
+      <w:r>
+        <w:t>Y</w:t>
+      </w:r>
+      <w:r>
+        <w:t>Y</w:t>
+      </w:r>
+      <w:r>
+        <w:t>Y#) |- (q</w:t>
+      </w:r>
+      <w:r>
+        <w:rPr>
+          <w:vertAlign w:val="subscript"/>
+        </w:rPr>
+        <w:t>2</w:t>
+      </w:r>
+      <w:r>
+        <w:t>, #XXX</w:t>
+      </w:r>
+      <w:r>
+        <w:rPr>
+          <w:u w:val="single"/>
+        </w:rPr>
+        <w:t>X</w:t>
+      </w:r>
+      <w:r>
+        <w:t>YY</w:t>
+      </w:r>
+      <w:r>
+        <w:t>Y</w:t>
+      </w:r>
+      <w:r>
+        <w:t>Y#) |- (q</w:t>
+      </w:r>
+      <w:r>
+        <w:rPr>
+          <w:vertAlign w:val="subscript"/>
+        </w:rPr>
+        <w:t>0</w:t>
+      </w:r>
+      <w:r>
+        <w:t>, #XXXX</w:t>
+      </w:r>
+      <w:r>
+        <w:rPr>
+          <w:u w:val="single"/>
+        </w:rPr>
+        <w:t>Y</w:t>
+      </w:r>
+      <w:r>
+        <w:t xml:space="preserve">YYY#) </w:t>
+      </w:r>
+      <w:r>
+        <w:br/>
+      </w:r>
+      <w:r>
+        <w:t>|- (q</w:t>
+      </w:r>
+      <w:r>
+        <w:rPr>
+          <w:vertAlign w:val="subscript"/>
+        </w:rPr>
+        <w:t>3</w:t>
+      </w:r>
+      <w:r>
+        <w:t>, #XXXXY</w:t>
+      </w:r>
+      <w:r>
+        <w:rPr>
+          <w:u w:val="single"/>
+        </w:rPr>
+        <w:t>Y</w:t>
+      </w:r>
+      <w:r>
+        <w:t>YY</w:t>
+      </w:r>
+      <w:r>
+        <w:t>#</w:t>
+      </w:r>
+      <w:r>
+        <w:t>)</w:t>
       </w:r>
       <w:r>
         <w:t xml:space="preserve"> |- (q</w:t>
@@ -2550,22 +3275,49 @@
         <w:rPr>
           <w:vertAlign w:val="subscript"/>
         </w:rPr>
-        <w:t>2</w:t>
-      </w:r>
-      <w:r>
-        <w:t>, #Xaa</w:t>
-      </w:r>
-      <w:r>
-        <w:rPr>
-          <w:u w:val="single"/>
-        </w:rPr>
-        <w:t>a</w:t>
-      </w:r>
-      <w:r>
-        <w:t>Ybbb#)</w:t>
-      </w:r>
-      <w:r>
-        <w:t xml:space="preserve"> </w:t>
+        <w:t>3</w:t>
+      </w:r>
+      <w:r>
+        <w:t>, #XXXXY</w:t>
+      </w:r>
+      <w:r>
+        <w:t>Y</w:t>
+      </w:r>
+      <w:r>
+        <w:rPr>
+          <w:u w:val="single"/>
+        </w:rPr>
+        <w:t>Y</w:t>
+      </w:r>
+      <w:r>
+        <w:t>Y#) |- (q</w:t>
+      </w:r>
+      <w:r>
+        <w:rPr>
+          <w:vertAlign w:val="subscript"/>
+        </w:rPr>
+        <w:t>3</w:t>
+      </w:r>
+      <w:r>
+        <w:t>, #XXXXY</w:t>
+      </w:r>
+      <w:r>
+        <w:t>Y</w:t>
+      </w:r>
+      <w:r>
+        <w:t>Y</w:t>
+      </w:r>
+      <w:r>
+        <w:rPr>
+          <w:u w:val="single"/>
+        </w:rPr>
+        <w:t>Y</w:t>
+      </w:r>
+      <w:r>
+        <w:t xml:space="preserve">#) </w:t>
+      </w:r>
+      <w:r>
+        <w:br/>
       </w:r>
       <w:r>
         <w:t>|- (q</w:t>
@@ -2574,658 +3326,10 @@
         <w:rPr>
           <w:vertAlign w:val="subscript"/>
         </w:rPr>
-        <w:t>2</w:t>
-      </w:r>
-      <w:r>
-        <w:t>, #Xa</w:t>
-      </w:r>
-      <w:r>
-        <w:rPr>
-          <w:u w:val="single"/>
-        </w:rPr>
-        <w:t>a</w:t>
-      </w:r>
-      <w:r>
-        <w:t>a</w:t>
-      </w:r>
-      <w:r>
-        <w:t>Ybbb#)</w:t>
-      </w:r>
-      <w:r>
-        <w:t xml:space="preserve"> </w:t>
-      </w:r>
-      <w:r>
-        <w:t>|- (q</w:t>
-      </w:r>
-      <w:r>
-        <w:rPr>
-          <w:vertAlign w:val="subscript"/>
-        </w:rPr>
-        <w:t>2</w:t>
-      </w:r>
-      <w:r>
-        <w:t>, #X</w:t>
-      </w:r>
-      <w:r>
-        <w:rPr>
-          <w:u w:val="single"/>
-        </w:rPr>
-        <w:t>a</w:t>
-      </w:r>
-      <w:r>
-        <w:t>a</w:t>
-      </w:r>
-      <w:r>
-        <w:t>a</w:t>
-      </w:r>
-      <w:r>
-        <w:t>Ybbb#)</w:t>
-      </w:r>
-      <w:r>
-        <w:br/>
-      </w:r>
-      <w:r>
-        <w:t>|- (q</w:t>
-      </w:r>
-      <w:r>
-        <w:rPr>
-          <w:vertAlign w:val="subscript"/>
-        </w:rPr>
-        <w:t>2</w:t>
-      </w:r>
-      <w:r>
-        <w:t>, #</w:t>
-      </w:r>
-      <w:r>
-        <w:rPr>
-          <w:u w:val="single"/>
-        </w:rPr>
-        <w:t>X</w:t>
-      </w:r>
-      <w:r>
-        <w:t>aa</w:t>
-      </w:r>
-      <w:r>
-        <w:t>a</w:t>
-      </w:r>
-      <w:r>
-        <w:t>Ybbb#)</w:t>
-      </w:r>
-      <w:r>
-        <w:t xml:space="preserve"> |- (q</w:t>
-      </w:r>
-      <w:r>
-        <w:rPr>
-          <w:vertAlign w:val="subscript"/>
-        </w:rPr>
-        <w:t>0</w:t>
-      </w:r>
-      <w:r>
-        <w:t>, #X</w:t>
-      </w:r>
-      <w:r>
-        <w:rPr>
-          <w:u w:val="single"/>
-        </w:rPr>
-        <w:t>a</w:t>
-      </w:r>
-      <w:r>
-        <w:t>aaYbbb#) |- (q</w:t>
-      </w:r>
-      <w:r>
-        <w:rPr>
-          <w:vertAlign w:val="subscript"/>
-        </w:rPr>
-        <w:t>1</w:t>
-      </w:r>
-      <w:r>
-        <w:t>, #XX</w:t>
-      </w:r>
-      <w:r>
-        <w:rPr>
-          <w:u w:val="single"/>
-        </w:rPr>
-        <w:t>a</w:t>
-      </w:r>
-      <w:r>
-        <w:t xml:space="preserve">aYbbb#) </w:t>
-      </w:r>
-      <w:r>
-        <w:t>|- (q</w:t>
-      </w:r>
-      <w:r>
-        <w:rPr>
-          <w:vertAlign w:val="subscript"/>
-        </w:rPr>
-        <w:t>1</w:t>
-      </w:r>
-      <w:r>
-        <w:t>, #XX</w:t>
-      </w:r>
-      <w:r>
-        <w:t>a</w:t>
-      </w:r>
-      <w:r>
-        <w:rPr>
-          <w:u w:val="single"/>
-        </w:rPr>
-        <w:t>a</w:t>
-      </w:r>
-      <w:r>
-        <w:t>Ybbb#)</w:t>
-      </w:r>
-      <w:r>
-        <w:br/>
-      </w:r>
-      <w:r>
-        <w:t>|- (q</w:t>
-      </w:r>
-      <w:r>
-        <w:rPr>
-          <w:vertAlign w:val="subscript"/>
-        </w:rPr>
-        <w:t>1</w:t>
-      </w:r>
-      <w:r>
-        <w:t>, #XX</w:t>
-      </w:r>
-      <w:r>
-        <w:t>a</w:t>
-      </w:r>
-      <w:r>
-        <w:t>a</w:t>
-      </w:r>
-      <w:r>
-        <w:rPr>
-          <w:u w:val="single"/>
-        </w:rPr>
-        <w:t>Y</w:t>
-      </w:r>
-      <w:r>
-        <w:t>bbb#)</w:t>
-      </w:r>
-      <w:r>
-        <w:t xml:space="preserve"> </w:t>
-      </w:r>
-      <w:r>
-        <w:t>|- (q</w:t>
-      </w:r>
-      <w:r>
-        <w:rPr>
-          <w:vertAlign w:val="subscript"/>
-        </w:rPr>
-        <w:t>1</w:t>
-      </w:r>
-      <w:r>
-        <w:t>, #XX</w:t>
-      </w:r>
-      <w:r>
-        <w:t>a</w:t>
-      </w:r>
-      <w:r>
-        <w:t>a</w:t>
-      </w:r>
-      <w:r>
-        <w:t>Y</w:t>
-      </w:r>
-      <w:r>
-        <w:rPr>
-          <w:u w:val="single"/>
-        </w:rPr>
-        <w:t>b</w:t>
-      </w:r>
-      <w:r>
-        <w:t>bb#)</w:t>
-      </w:r>
-      <w:r>
-        <w:t xml:space="preserve"> </w:t>
-      </w:r>
-      <w:r>
-        <w:t xml:space="preserve">|- </w:t>
-      </w:r>
-      <w:r>
-        <w:t>(q</w:t>
-      </w:r>
-      <w:r>
-        <w:rPr>
-          <w:vertAlign w:val="subscript"/>
-        </w:rPr>
-        <w:t>2</w:t>
-      </w:r>
-      <w:r>
-        <w:t>, #XXaa</w:t>
-      </w:r>
-      <w:r>
-        <w:rPr>
-          <w:u w:val="single"/>
-        </w:rPr>
-        <w:t>Y</w:t>
-      </w:r>
-      <w:r>
-        <w:t xml:space="preserve">Ybb#) </w:t>
-      </w:r>
-      <w:r>
-        <w:t>|- (q</w:t>
-      </w:r>
-      <w:r>
-        <w:rPr>
-          <w:vertAlign w:val="subscript"/>
-        </w:rPr>
-        <w:t>2</w:t>
-      </w:r>
-      <w:r>
-        <w:t>, #XXa</w:t>
-      </w:r>
-      <w:r>
-        <w:rPr>
-          <w:u w:val="single"/>
-        </w:rPr>
-        <w:t>a</w:t>
-      </w:r>
-      <w:r>
-        <w:t>Y</w:t>
-      </w:r>
-      <w:r>
-        <w:t>Ybb#)</w:t>
-      </w:r>
-      <w:r>
-        <w:br/>
-      </w:r>
-      <w:r>
-        <w:t>|- (q</w:t>
-      </w:r>
-      <w:r>
-        <w:rPr>
-          <w:vertAlign w:val="subscript"/>
-        </w:rPr>
-        <w:t>2</w:t>
-      </w:r>
-      <w:r>
-        <w:t>, #XX</w:t>
-      </w:r>
-      <w:r>
-        <w:rPr>
-          <w:u w:val="single"/>
-        </w:rPr>
-        <w:t>a</w:t>
-      </w:r>
-      <w:r>
-        <w:t>a</w:t>
-      </w:r>
-      <w:r>
-        <w:t>Y</w:t>
-      </w:r>
-      <w:r>
-        <w:t>Ybb#)</w:t>
-      </w:r>
-      <w:r>
-        <w:t xml:space="preserve"> </w:t>
-      </w:r>
-      <w:r>
-        <w:t>|- (q</w:t>
-      </w:r>
-      <w:r>
-        <w:rPr>
-          <w:vertAlign w:val="subscript"/>
-        </w:rPr>
-        <w:t>2</w:t>
-      </w:r>
-      <w:r>
-        <w:t>, #X</w:t>
-      </w:r>
-      <w:r>
-        <w:rPr>
-          <w:u w:val="single"/>
-        </w:rPr>
-        <w:t>X</w:t>
-      </w:r>
-      <w:r>
-        <w:t>a</w:t>
-      </w:r>
-      <w:r>
-        <w:t>a</w:t>
-      </w:r>
-      <w:r>
-        <w:t>Y</w:t>
-      </w:r>
-      <w:r>
-        <w:t>Ybb#)</w:t>
-      </w:r>
-      <w:r>
-        <w:t xml:space="preserve"> |- (q</w:t>
-      </w:r>
-      <w:r>
-        <w:rPr>
-          <w:vertAlign w:val="subscript"/>
-        </w:rPr>
-        <w:t>0</w:t>
-      </w:r>
-      <w:r>
-        <w:t>, #XX</w:t>
-      </w:r>
-      <w:r>
-        <w:rPr>
-          <w:u w:val="single"/>
-        </w:rPr>
-        <w:t>a</w:t>
-      </w:r>
-      <w:r>
-        <w:t>aYYbb#) |- (q</w:t>
-      </w:r>
-      <w:r>
-        <w:rPr>
-          <w:vertAlign w:val="subscript"/>
-        </w:rPr>
-        <w:t>1</w:t>
-      </w:r>
-      <w:r>
-        <w:t>, #XXX</w:t>
-      </w:r>
-      <w:r>
-        <w:rPr>
-          <w:u w:val="single"/>
-        </w:rPr>
-        <w:t>a</w:t>
-      </w:r>
-      <w:r>
-        <w:t>YYbb#)</w:t>
-      </w:r>
-      <w:r>
-        <w:br/>
-      </w:r>
-      <w:r>
-        <w:t>|- (q</w:t>
-      </w:r>
-      <w:r>
-        <w:rPr>
-          <w:vertAlign w:val="subscript"/>
-        </w:rPr>
-        <w:t>1</w:t>
-      </w:r>
-      <w:r>
-        <w:t>, #XXXa</w:t>
-      </w:r>
-      <w:r>
-        <w:rPr>
-          <w:u w:val="single"/>
-        </w:rPr>
-        <w:t>Y</w:t>
-      </w:r>
-      <w:r>
-        <w:t xml:space="preserve">Ybb#) </w:t>
-      </w:r>
-      <w:r>
-        <w:t>|- (q</w:t>
-      </w:r>
-      <w:r>
-        <w:rPr>
-          <w:vertAlign w:val="subscript"/>
-        </w:rPr>
-        <w:t>1</w:t>
-      </w:r>
-      <w:r>
-        <w:t>, #XXXa</w:t>
-      </w:r>
-      <w:r>
-        <w:t>Y</w:t>
-      </w:r>
-      <w:r>
-        <w:rPr>
-          <w:u w:val="single"/>
-        </w:rPr>
-        <w:t>Y</w:t>
-      </w:r>
-      <w:r>
-        <w:t>bb#)</w:t>
-      </w:r>
-      <w:r>
-        <w:t xml:space="preserve"> </w:t>
-      </w:r>
-      <w:r>
-        <w:t>|- (q</w:t>
-      </w:r>
-      <w:r>
-        <w:rPr>
-          <w:vertAlign w:val="subscript"/>
-        </w:rPr>
-        <w:t>1</w:t>
-      </w:r>
-      <w:r>
-        <w:t>, #XXXa</w:t>
-      </w:r>
-      <w:r>
-        <w:t>Y</w:t>
-      </w:r>
-      <w:r>
-        <w:t>Y</w:t>
-      </w:r>
-      <w:r>
-        <w:rPr>
-          <w:u w:val="single"/>
-        </w:rPr>
-        <w:t>b</w:t>
-      </w:r>
-      <w:r>
-        <w:t>b#)</w:t>
-      </w:r>
-      <w:r>
-        <w:t xml:space="preserve"> |- (q</w:t>
-      </w:r>
-      <w:r>
-        <w:rPr>
-          <w:vertAlign w:val="subscript"/>
-        </w:rPr>
-        <w:t>2</w:t>
-      </w:r>
-      <w:r>
-        <w:t>, #XXXaY</w:t>
-      </w:r>
-      <w:r>
-        <w:rPr>
-          <w:u w:val="single"/>
-        </w:rPr>
-        <w:t>Y</w:t>
-      </w:r>
-      <w:r>
-        <w:t>Yb#)</w:t>
-      </w:r>
-      <w:r>
-        <w:br/>
-      </w:r>
-      <w:r>
-        <w:t>|- (q</w:t>
-      </w:r>
-      <w:r>
-        <w:rPr>
-          <w:vertAlign w:val="subscript"/>
-        </w:rPr>
-        <w:t>2</w:t>
-      </w:r>
-      <w:r>
-        <w:t>, #XXXa</w:t>
-      </w:r>
-      <w:r>
-        <w:rPr>
-          <w:u w:val="single"/>
-        </w:rPr>
-        <w:t>Y</w:t>
-      </w:r>
-      <w:r>
-        <w:t>Y</w:t>
-      </w:r>
-      <w:r>
-        <w:t>Yb#)</w:t>
-      </w:r>
-      <w:r>
-        <w:t xml:space="preserve"> </w:t>
-      </w:r>
-      <w:r>
-        <w:t>|- (q</w:t>
-      </w:r>
-      <w:r>
-        <w:rPr>
-          <w:vertAlign w:val="subscript"/>
-        </w:rPr>
-        <w:t>2</w:t>
-      </w:r>
-      <w:r>
-        <w:t>, #XXX</w:t>
-      </w:r>
-      <w:r>
-        <w:rPr>
-          <w:u w:val="single"/>
-        </w:rPr>
-        <w:t>a</w:t>
-      </w:r>
-      <w:r>
-        <w:t>Y</w:t>
-      </w:r>
-      <w:r>
-        <w:t>Y</w:t>
-      </w:r>
-      <w:r>
-        <w:t>Yb#)</w:t>
-      </w:r>
-      <w:r>
-        <w:t xml:space="preserve"> </w:t>
-      </w:r>
-      <w:r>
-        <w:t>|- (q</w:t>
-      </w:r>
-      <w:r>
-        <w:rPr>
-          <w:vertAlign w:val="subscript"/>
-        </w:rPr>
-        <w:t>2</w:t>
-      </w:r>
-      <w:r>
-        <w:t>, #XX</w:t>
-      </w:r>
-      <w:r>
-        <w:rPr>
-          <w:u w:val="single"/>
-        </w:rPr>
-        <w:t>X</w:t>
-      </w:r>
-      <w:r>
-        <w:t>aY</w:t>
-      </w:r>
-      <w:r>
-        <w:t>Y</w:t>
-      </w:r>
-      <w:r>
-        <w:t>Yb#)</w:t>
-      </w:r>
-      <w:r>
-        <w:t xml:space="preserve"> |- (q</w:t>
-      </w:r>
-      <w:r>
-        <w:rPr>
-          <w:vertAlign w:val="subscript"/>
-        </w:rPr>
-        <w:t>0</w:t>
-      </w:r>
-      <w:r>
-        <w:t>, #XXX</w:t>
-      </w:r>
-      <w:r>
-        <w:rPr>
-          <w:u w:val="single"/>
-        </w:rPr>
-        <w:t>a</w:t>
-      </w:r>
-      <w:r>
-        <w:t>YYYb#) |- (q</w:t>
-      </w:r>
-      <w:r>
-        <w:rPr>
-          <w:vertAlign w:val="subscript"/>
-        </w:rPr>
-        <w:t>1</w:t>
-      </w:r>
-      <w:r>
-        <w:t>, #XXXX</w:t>
-      </w:r>
-      <w:r>
-        <w:rPr>
-          <w:u w:val="single"/>
-        </w:rPr>
-        <w:t>Y</w:t>
-      </w:r>
-      <w:r>
-        <w:t xml:space="preserve">YYb#) </w:t>
-      </w:r>
-      <w:r>
-        <w:t>|- (q</w:t>
-      </w:r>
-      <w:r>
-        <w:rPr>
-          <w:vertAlign w:val="subscript"/>
-        </w:rPr>
-        <w:t>1</w:t>
-      </w:r>
-      <w:r>
-        <w:t>, #XXXX</w:t>
-      </w:r>
-      <w:r>
-        <w:t>Y</w:t>
-      </w:r>
-      <w:r>
-        <w:rPr>
-          <w:u w:val="single"/>
-        </w:rPr>
-        <w:t>Y</w:t>
-      </w:r>
-      <w:r>
-        <w:t>Yb#)</w:t>
-      </w:r>
-      <w:r>
-        <w:t xml:space="preserve"> </w:t>
-      </w:r>
-      <w:r>
-        <w:t>|- (q</w:t>
-      </w:r>
-      <w:r>
-        <w:rPr>
-          <w:vertAlign w:val="subscript"/>
-        </w:rPr>
-        <w:t>1</w:t>
-      </w:r>
-      <w:r>
-        <w:t>, #XXXX</w:t>
-      </w:r>
-      <w:r>
-        <w:t>Y</w:t>
-      </w:r>
-      <w:r>
-        <w:t>Y</w:t>
-      </w:r>
-      <w:r>
-        <w:rPr>
-          <w:u w:val="single"/>
-        </w:rPr>
-        <w:t>Y</w:t>
-      </w:r>
-      <w:r>
-        <w:t>b#)</w:t>
-      </w:r>
-      <w:r>
-        <w:t xml:space="preserve"> </w:t>
-      </w:r>
-      <w:r>
-        <w:br/>
-      </w:r>
-      <w:r>
-        <w:t>|- (q</w:t>
-      </w:r>
-      <w:r>
-        <w:rPr>
-          <w:vertAlign w:val="subscript"/>
-        </w:rPr>
-        <w:t>1</w:t>
-      </w:r>
-      <w:r>
-        <w:t>, #XXXX</w:t>
+        <w:t>3</w:t>
+      </w:r>
+      <w:r>
+        <w:t>, #XXXXY</w:t>
       </w:r>
       <w:r>
         <w:t>Y</w:t>
@@ -3237,295 +3341,57 @@
         <w:rPr>
           <w:u w:val="single"/>
         </w:rPr>
-        <w:t>b</w:t>
-      </w:r>
-      <w:r>
-        <w:t>#)</w:t>
-      </w:r>
-      <w:r>
-        <w:t xml:space="preserve"> |- (q</w:t>
-      </w:r>
-      <w:r>
-        <w:rPr>
-          <w:vertAlign w:val="subscript"/>
-        </w:rPr>
-        <w:t>2</w:t>
-      </w:r>
-      <w:r>
-        <w:t>, #XXXXYY</w:t>
-      </w:r>
-      <w:r>
-        <w:rPr>
-          <w:u w:val="single"/>
-        </w:rPr>
-        <w:t>Y</w:t>
-      </w:r>
-      <w:r>
-        <w:t xml:space="preserve">Y#) </w:t>
-      </w:r>
-      <w:r>
-        <w:t>|- (q</w:t>
-      </w:r>
-      <w:r>
-        <w:rPr>
-          <w:vertAlign w:val="subscript"/>
-        </w:rPr>
-        <w:t>2</w:t>
+        <w:t>#</w:t>
+      </w:r>
+      <w:r>
+        <w:t>) |- (q</w:t>
+      </w:r>
+      <w:r>
+        <w:rPr>
+          <w:vertAlign w:val="subscript"/>
+        </w:rPr>
+        <w:t>v</w:t>
       </w:r>
       <w:r>
         <w:t>, #XXXXY</w:t>
       </w:r>
       <w:r>
-        <w:rPr>
-          <w:u w:val="single"/>
-        </w:rPr>
-        <w:t>Y</w:t>
-      </w:r>
-      <w:r>
-        <w:t>Y</w:t>
-      </w:r>
-      <w:r>
-        <w:t>Y#)</w:t>
-      </w:r>
-      <w:r>
-        <w:t xml:space="preserve"> </w:t>
-      </w:r>
-      <w:r>
-        <w:br/>
-      </w:r>
-      <w:r>
-        <w:t>|- (q</w:t>
-      </w:r>
-      <w:r>
-        <w:rPr>
-          <w:vertAlign w:val="subscript"/>
-        </w:rPr>
-        <w:t>2</w:t>
-      </w:r>
-      <w:r>
-        <w:t>, #XXXX</w:t>
-      </w:r>
-      <w:r>
-        <w:rPr>
-          <w:u w:val="single"/>
-        </w:rPr>
-        <w:t>Y</w:t>
-      </w:r>
-      <w:r>
-        <w:t>Y</w:t>
-      </w:r>
-      <w:r>
-        <w:t>Y</w:t>
-      </w:r>
-      <w:r>
-        <w:t>Y#)</w:t>
-      </w:r>
-      <w:r>
-        <w:t xml:space="preserve"> </w:t>
-      </w:r>
-      <w:r>
-        <w:t>|- (q</w:t>
-      </w:r>
-      <w:r>
-        <w:rPr>
-          <w:vertAlign w:val="subscript"/>
-        </w:rPr>
-        <w:t>2</w:t>
-      </w:r>
-      <w:r>
-        <w:t>, #XXX</w:t>
-      </w:r>
-      <w:r>
-        <w:rPr>
-          <w:u w:val="single"/>
-        </w:rPr>
-        <w:t>X</w:t>
-      </w:r>
-      <w:r>
-        <w:t>YY</w:t>
-      </w:r>
-      <w:r>
-        <w:t>Y</w:t>
-      </w:r>
-      <w:r>
-        <w:t>Y#)</w:t>
-      </w:r>
-      <w:r>
-        <w:t xml:space="preserve"> </w:t>
-      </w:r>
-      <w:r>
-        <w:t xml:space="preserve">|- </w:t>
-      </w:r>
-      <w:r>
-        <w:t>(q</w:t>
-      </w:r>
-      <w:r>
-        <w:rPr>
-          <w:vertAlign w:val="subscript"/>
-        </w:rPr>
-        <w:t>0</w:t>
-      </w:r>
-      <w:r>
-        <w:t>, #XXXX</w:t>
-      </w:r>
-      <w:r>
-        <w:rPr>
-          <w:u w:val="single"/>
-        </w:rPr>
-        <w:t>Y</w:t>
-      </w:r>
-      <w:r>
-        <w:t xml:space="preserve">YYY#) </w:t>
-      </w:r>
-      <w:r>
-        <w:br/>
-      </w:r>
-      <w:r>
-        <w:t>|- (q</w:t>
-      </w:r>
-      <w:r>
-        <w:rPr>
-          <w:vertAlign w:val="subscript"/>
-        </w:rPr>
-        <w:t>3</w:t>
-      </w:r>
-      <w:r>
-        <w:t>, #XXXXY</w:t>
-      </w:r>
-      <w:r>
-        <w:rPr>
-          <w:u w:val="single"/>
-        </w:rPr>
-        <w:t>Y</w:t>
-      </w:r>
-      <w:r>
-        <w:t>YY</w:t>
-      </w:r>
-      <w:r>
+        <w:t>Y</w:t>
+      </w:r>
+      <w:r>
+        <w:t>YY#</w:t>
+      </w:r>
+      <w:r>
+        <w:rPr>
+          <w:u w:val="single"/>
+        </w:rPr>
         <w:t>#</w:t>
       </w:r>
       <w:r>
         <w:t>)</w:t>
       </w:r>
-      <w:r>
-        <w:t xml:space="preserve"> </w:t>
-      </w:r>
-      <w:r>
-        <w:t>|- (q</w:t>
-      </w:r>
-      <w:r>
-        <w:rPr>
-          <w:vertAlign w:val="subscript"/>
-        </w:rPr>
-        <w:t>3</w:t>
-      </w:r>
-      <w:r>
-        <w:t>, #XXXXY</w:t>
-      </w:r>
-      <w:r>
-        <w:t>Y</w:t>
-      </w:r>
-      <w:r>
-        <w:rPr>
-          <w:u w:val="single"/>
-        </w:rPr>
-        <w:t>Y</w:t>
-      </w:r>
-      <w:r>
-        <w:t>Y#)</w:t>
-      </w:r>
-      <w:r>
-        <w:t xml:space="preserve"> </w:t>
-      </w:r>
-      <w:r>
-        <w:t>|- (q</w:t>
-      </w:r>
-      <w:r>
-        <w:rPr>
-          <w:vertAlign w:val="subscript"/>
-        </w:rPr>
-        <w:t>3</w:t>
-      </w:r>
-      <w:r>
-        <w:t>, #XXXXY</w:t>
-      </w:r>
-      <w:r>
-        <w:t>Y</w:t>
-      </w:r>
-      <w:r>
-        <w:t>Y</w:t>
-      </w:r>
-      <w:r>
-        <w:rPr>
-          <w:u w:val="single"/>
-        </w:rPr>
-        <w:t>Y</w:t>
-      </w:r>
-      <w:r>
-        <w:t>#)</w:t>
-      </w:r>
-      <w:r>
-        <w:t xml:space="preserve"> </w:t>
-      </w:r>
-      <w:r>
-        <w:br/>
-      </w:r>
-      <w:r>
-        <w:t>|- (q</w:t>
-      </w:r>
-      <w:r>
-        <w:rPr>
-          <w:vertAlign w:val="subscript"/>
-        </w:rPr>
-        <w:t>3</w:t>
-      </w:r>
-      <w:r>
-        <w:t>, #XXXXY</w:t>
-      </w:r>
-      <w:r>
-        <w:t>Y</w:t>
-      </w:r>
-      <w:r>
-        <w:t>YY</w:t>
-      </w:r>
-      <w:r>
-        <w:rPr>
-          <w:u w:val="single"/>
-        </w:rPr>
-        <w:t>#</w:t>
-      </w:r>
-      <w:r>
-        <w:t>)</w:t>
-      </w:r>
-      <w:r>
-        <w:t xml:space="preserve"> </w:t>
-      </w:r>
-      <w:r>
-        <w:t>|- (q</w:t>
-      </w:r>
-      <w:r>
-        <w:rPr>
-          <w:vertAlign w:val="subscript"/>
-        </w:rPr>
-        <w:t>v</w:t>
-      </w:r>
-      <w:r>
-        <w:t>, #XXXXY</w:t>
-      </w:r>
-      <w:r>
-        <w:t>Y</w:t>
-      </w:r>
-      <w:r>
-        <w:t>YY#</w:t>
-      </w:r>
-      <w:r>
-        <w:rPr>
-          <w:u w:val="single"/>
-        </w:rPr>
-        <w:t>#</w:t>
-      </w:r>
-      <w:r>
-        <w:t>)</w:t>
+    </w:p>
+    <w:p/>
+    <w:p>
+      <w:pPr>
+        <w:rPr>
+          <w:lang w:val="en-US"/>
+        </w:rPr>
+      </w:pPr>
+      <w:r>
+        <w:t>Megjegyzés: PDF-ben szerettem volna feltölteni, de a legjobb minőségmegőrzéssel is horribilisen olvashatatlanná vált a</w:t>
+      </w:r>
+      <w:r>
+        <w:t> </w:t>
+      </w:r>
+      <w:r>
+        <w:t>Turing</w:t>
+      </w:r>
+      <w:r>
+        <w:t>-</w:t>
+      </w:r>
+      <w:r>
+        <w:t>gépről mellékelt kép.</w:t>
       </w:r>
     </w:p>
     <w:sectPr>
@@ -4236,4 +4102,16 @@
     </a:ext>
   </a:extLst>
 </a:theme>
+</file>
+
+<file path=customXml/item1.xml><?xml version="1.0" encoding="utf-8"?>
+<b:Sources xmlns:b="http://schemas.openxmlformats.org/officeDocument/2006/bibliography" xmlns="http://schemas.openxmlformats.org/officeDocument/2006/bibliography" SelectedStyle="\APASixthEditionOfficeOnline.xsl" StyleName="APA" Version="6"/>
+</file>
+
+<file path=customXml/itemProps1.xml><?xml version="1.0" encoding="utf-8"?>
+<ds:datastoreItem xmlns:ds="http://schemas.openxmlformats.org/officeDocument/2006/customXml" ds:itemID="{288A5900-05AE-43E9-BC8D-3271DDE2FC7C}">
+  <ds:schemaRefs>
+    <ds:schemaRef ds:uri="http://schemas.openxmlformats.org/officeDocument/2006/bibliography"/>
+  </ds:schemaRefs>
+</ds:datastoreItem>
 </file>
</xml_diff>